<commit_message>
agregado de 2 clases
</commit_message>
<xml_diff>
--- a/arquitectura_decidir.docx
+++ b/arquitectura_decidir.docx
@@ -227,7 +227,19 @@
           <w:szCs w:val="36"/>
           <w:lang w:val="es-AR"/>
         </w:rPr>
-        <w:t>Conectores a Gateway DECIDIR</w:t>
+        <w:t>Conector</w:t>
+      </w:r>
+      <w:r>
+        <w:rPr>
+          <w:rFonts w:ascii="Verdana" w:hAnsi="Verdana"/>
+          <w:b/>
+          <w:bCs/>
+          <w:color w:val="auto"/>
+          <w:sz w:val="32"/>
+          <w:szCs w:val="36"/>
+          <w:lang w:val="es-AR"/>
+        </w:rPr>
+        <w:t xml:space="preserve"> a Gateway DECIDIR</w:t>
       </w:r>
     </w:p>
     <w:p/>
@@ -242,116 +254,211 @@
     <w:p>
       <w:pPr>
         <w:rPr>
+          <w:rFonts w:asciiTheme="majorHAnsi" w:hAnsiTheme="majorHAnsi"/>
           <w:b/>
-          <w:sz w:val="28"/>
-        </w:rPr>
-      </w:pPr>
-      <w:r>
-        <w:rPr>
+          <w:sz w:val="26"/>
+          <w:szCs w:val="26"/>
+          <w:u w:val="single"/>
+        </w:rPr>
+      </w:pPr>
+      <w:r>
+        <w:rPr>
+          <w:rFonts w:asciiTheme="majorHAnsi" w:hAnsiTheme="majorHAnsi"/>
           <w:b/>
-          <w:sz w:val="28"/>
+          <w:sz w:val="26"/>
+          <w:szCs w:val="26"/>
+          <w:u w:val="single"/>
         </w:rPr>
         <w:lastRenderedPageBreak/>
-        <w:t>Propósito</w:t>
-      </w:r>
-    </w:p>
-    <w:p>
-      <w:r>
-        <w:t xml:space="preserve">El propósito de este documento es proveer una visión general de la arquitectura </w:t>
-      </w:r>
-      <w:r>
-        <w:t xml:space="preserve">del SDK y sus implementaciones en </w:t>
+        <w:t>PROPOSITO</w:t>
+      </w:r>
+    </w:p>
+    <w:p>
+      <w:pPr>
+        <w:jc w:val="both"/>
+        <w:rPr>
+          <w:rFonts w:asciiTheme="majorHAnsi" w:hAnsiTheme="majorHAnsi"/>
+          <w:sz w:val="26"/>
+          <w:szCs w:val="26"/>
+        </w:rPr>
+      </w:pPr>
+      <w:r>
+        <w:rPr>
+          <w:rFonts w:asciiTheme="majorHAnsi" w:hAnsiTheme="majorHAnsi"/>
+          <w:sz w:val="26"/>
+          <w:szCs w:val="26"/>
+        </w:rPr>
+        <w:t xml:space="preserve">El propósito de este documento es proveer una visión general de la arquitectura del SDK y sus implementaciones en </w:t>
       </w:r>
       <w:proofErr w:type="spellStart"/>
       <w:r>
+        <w:rPr>
+          <w:rFonts w:asciiTheme="majorHAnsi" w:hAnsiTheme="majorHAnsi"/>
+          <w:sz w:val="26"/>
+          <w:szCs w:val="26"/>
+        </w:rPr>
         <w:t>PrestaShop</w:t>
       </w:r>
       <w:proofErr w:type="spellEnd"/>
       <w:r>
+        <w:rPr>
+          <w:rFonts w:asciiTheme="majorHAnsi" w:hAnsiTheme="majorHAnsi"/>
+          <w:sz w:val="26"/>
+          <w:szCs w:val="26"/>
+        </w:rPr>
         <w:t xml:space="preserve">, </w:t>
       </w:r>
       <w:proofErr w:type="spellStart"/>
       <w:r>
+        <w:rPr>
+          <w:rFonts w:asciiTheme="majorHAnsi" w:hAnsiTheme="majorHAnsi"/>
+          <w:sz w:val="26"/>
+          <w:szCs w:val="26"/>
+        </w:rPr>
         <w:t>Magento</w:t>
       </w:r>
       <w:proofErr w:type="spellEnd"/>
       <w:r>
+        <w:rPr>
+          <w:rFonts w:asciiTheme="majorHAnsi" w:hAnsiTheme="majorHAnsi"/>
+          <w:sz w:val="26"/>
+          <w:szCs w:val="26"/>
+        </w:rPr>
         <w:t xml:space="preserve"> y </w:t>
       </w:r>
       <w:proofErr w:type="spellStart"/>
       <w:r>
+        <w:rPr>
+          <w:rFonts w:asciiTheme="majorHAnsi" w:hAnsiTheme="majorHAnsi"/>
+          <w:sz w:val="26"/>
+          <w:szCs w:val="26"/>
+        </w:rPr>
         <w:t>OpenCart</w:t>
       </w:r>
       <w:proofErr w:type="spellEnd"/>
       <w:r>
-        <w:t xml:space="preserve">. </w:t>
-      </w:r>
-      <w:r>
-        <w:t>Intenta capturar y transmitir las deci</w:t>
-      </w:r>
-      <w:r>
-        <w:t>s</w:t>
-      </w:r>
-      <w:r>
-        <w:t xml:space="preserve">iones de arquitectura tomadas y los conceptos que proveerán la integridad conceptual del </w:t>
-      </w:r>
-      <w:r>
-        <w:t xml:space="preserve">SDK y </w:t>
+        <w:rPr>
+          <w:rFonts w:asciiTheme="majorHAnsi" w:hAnsiTheme="majorHAnsi"/>
+          <w:sz w:val="26"/>
+          <w:szCs w:val="26"/>
+        </w:rPr>
+        <w:t xml:space="preserve">. Intenta capturar y transmitir las decisiones de arquitectura tomadas y los conceptos que proveerán la integridad conceptual del SDK y </w:t>
       </w:r>
       <w:proofErr w:type="spellStart"/>
       <w:r>
+        <w:rPr>
+          <w:rFonts w:asciiTheme="majorHAnsi" w:hAnsiTheme="majorHAnsi"/>
+          <w:sz w:val="26"/>
+          <w:szCs w:val="26"/>
+        </w:rPr>
         <w:t>modulos</w:t>
       </w:r>
       <w:proofErr w:type="spellEnd"/>
       <w:r>
+        <w:rPr>
+          <w:rFonts w:asciiTheme="majorHAnsi" w:hAnsiTheme="majorHAnsi"/>
+          <w:sz w:val="26"/>
+          <w:szCs w:val="26"/>
+        </w:rPr>
         <w:t xml:space="preserve"> para e-</w:t>
       </w:r>
       <w:proofErr w:type="spellStart"/>
       <w:r>
+        <w:rPr>
+          <w:rFonts w:asciiTheme="majorHAnsi" w:hAnsiTheme="majorHAnsi"/>
+          <w:sz w:val="26"/>
+          <w:szCs w:val="26"/>
+        </w:rPr>
         <w:t>commerce</w:t>
       </w:r>
       <w:proofErr w:type="spellEnd"/>
       <w:r>
-        <w:t>,</w:t>
-      </w:r>
-      <w:r>
-        <w:t xml:space="preserve"> así como </w:t>
-      </w:r>
-      <w:r>
-        <w:t xml:space="preserve">proveer una base para </w:t>
-      </w:r>
-      <w:r>
-        <w:t>evaluar la viabilidad de cumplir con los requerimientos tanto funcionales como no funcionales</w:t>
-      </w:r>
-      <w:r>
-        <w:t xml:space="preserve"> en futuros cambios.</w:t>
-      </w:r>
-    </w:p>
-    <w:p/>
+        <w:rPr>
+          <w:rFonts w:asciiTheme="majorHAnsi" w:hAnsiTheme="majorHAnsi"/>
+          <w:sz w:val="26"/>
+          <w:szCs w:val="26"/>
+        </w:rPr>
+        <w:t>, así como proveer una base para evaluar la viabilidad de cumplir con los requerimientos tanto funcionales como no funcionales en futuros cambios.</w:t>
+      </w:r>
+    </w:p>
+    <w:p>
+      <w:pPr>
+        <w:jc w:val="both"/>
+        <w:rPr>
+          <w:rFonts w:asciiTheme="majorHAnsi" w:hAnsiTheme="majorHAnsi"/>
+          <w:sz w:val="26"/>
+          <w:szCs w:val="26"/>
+        </w:rPr>
+      </w:pPr>
+    </w:p>
     <w:p>
       <w:pPr>
         <w:pStyle w:val="Ttulo"/>
-        <w:rPr>
+        <w:jc w:val="both"/>
+        <w:rPr>
+          <w:rFonts w:asciiTheme="majorHAnsi" w:hAnsiTheme="majorHAnsi"/>
+          <w:sz w:val="26"/>
+          <w:szCs w:val="26"/>
+          <w:u w:val="single"/>
           <w:lang w:val="es-AR"/>
         </w:rPr>
       </w:pPr>
       <w:r>
         <w:rPr>
+          <w:rFonts w:asciiTheme="majorHAnsi" w:hAnsiTheme="majorHAnsi"/>
+          <w:sz w:val="26"/>
+          <w:szCs w:val="26"/>
+          <w:u w:val="single"/>
           <w:lang w:val="es-AR"/>
         </w:rPr>
-        <w:t>Especificación de Arquitectura DECIDIR</w:t>
-      </w:r>
-    </w:p>
-    <w:p/>
+        <w:t>E</w:t>
+      </w:r>
+      <w:r>
+        <w:rPr>
+          <w:rFonts w:asciiTheme="majorHAnsi" w:hAnsiTheme="majorHAnsi"/>
+          <w:sz w:val="26"/>
+          <w:szCs w:val="26"/>
+          <w:u w:val="single"/>
+          <w:lang w:val="es-AR"/>
+        </w:rPr>
+        <w:t xml:space="preserve">SPECIFICACION DE ARQUITECTURA: </w:t>
+      </w:r>
+      <w:r>
+        <w:rPr>
+          <w:rFonts w:asciiTheme="majorHAnsi" w:hAnsiTheme="majorHAnsi"/>
+          <w:sz w:val="26"/>
+          <w:szCs w:val="26"/>
+          <w:u w:val="single"/>
+          <w:lang w:val="es-AR"/>
+        </w:rPr>
+        <w:t>DECIDIR</w:t>
+      </w:r>
+      <w:r>
+        <w:rPr>
+          <w:rFonts w:asciiTheme="majorHAnsi" w:hAnsiTheme="majorHAnsi"/>
+          <w:sz w:val="26"/>
+          <w:szCs w:val="26"/>
+          <w:u w:val="single"/>
+          <w:lang w:val="es-AR"/>
+        </w:rPr>
+        <w:t>-SDK</w:t>
+      </w:r>
+    </w:p>
     <w:p>
       <w:pPr>
         <w:pStyle w:val="Ttulo1"/>
         <w:rPr>
+          <w:rFonts w:asciiTheme="majorHAnsi" w:hAnsiTheme="majorHAnsi"/>
+          <w:sz w:val="26"/>
+          <w:szCs w:val="26"/>
           <w:lang w:val="es-AR"/>
         </w:rPr>
       </w:pPr>
       <w:r>
         <w:rPr>
+          <w:rFonts w:asciiTheme="majorHAnsi" w:hAnsiTheme="majorHAnsi"/>
+          <w:sz w:val="26"/>
+          <w:szCs w:val="26"/>
           <w:lang w:val="es-AR"/>
         </w:rPr>
         <w:t>Resumen</w:t>
@@ -359,25 +466,29 @@
     </w:p>
     <w:p>
       <w:pPr>
-        <w:rPr>
-          <w:lang w:val="es-ES"/>
-        </w:rPr>
-      </w:pPr>
-      <w:r>
-        <w:rPr>
-          <w:lang w:val="es-ES"/>
-        </w:rPr>
-        <w:t xml:space="preserve">La SDK </w:t>
-      </w:r>
-      <w:r>
-        <w:rPr>
-          <w:lang w:val="es-ES"/>
-        </w:rPr>
-        <w:t xml:space="preserve">facilita al usuario la integración de las transacciones con el Gateway de DECIDIR para transacciones de pago. El SDK se hospeda como un </w:t>
+        <w:jc w:val="both"/>
+        <w:rPr>
+          <w:rFonts w:asciiTheme="majorHAnsi" w:hAnsiTheme="majorHAnsi"/>
+          <w:sz w:val="26"/>
+          <w:szCs w:val="26"/>
+          <w:lang w:val="es-ES"/>
+        </w:rPr>
+      </w:pPr>
+      <w:r>
+        <w:rPr>
+          <w:rFonts w:asciiTheme="majorHAnsi" w:hAnsiTheme="majorHAnsi"/>
+          <w:sz w:val="26"/>
+          <w:szCs w:val="26"/>
+          <w:lang w:val="es-ES"/>
+        </w:rPr>
+        <w:t xml:space="preserve">La SDK facilita al usuario la integración de las transacciones con el Gateway de DECIDIR para transacciones de pago. El SDK se hospeda como un </w:t>
       </w:r>
       <w:proofErr w:type="spellStart"/>
       <w:r>
         <w:rPr>
+          <w:rFonts w:asciiTheme="majorHAnsi" w:hAnsiTheme="majorHAnsi"/>
+          <w:sz w:val="26"/>
+          <w:szCs w:val="26"/>
           <w:lang w:val="es-ES"/>
         </w:rPr>
         <w:t>helper</w:t>
@@ -385,6 +496,9 @@
       <w:proofErr w:type="spellEnd"/>
       <w:r>
         <w:rPr>
+          <w:rFonts w:asciiTheme="majorHAnsi" w:hAnsiTheme="majorHAnsi"/>
+          <w:sz w:val="26"/>
+          <w:szCs w:val="26"/>
           <w:lang w:val="es-ES"/>
         </w:rPr>
         <w:t xml:space="preserve"> en el servidor del e-</w:t>
@@ -392,6 +506,9 @@
       <w:proofErr w:type="spellStart"/>
       <w:r>
         <w:rPr>
+          <w:rFonts w:asciiTheme="majorHAnsi" w:hAnsiTheme="majorHAnsi"/>
+          <w:sz w:val="26"/>
+          <w:szCs w:val="26"/>
           <w:lang w:val="es-ES"/>
         </w:rPr>
         <w:t>commerce</w:t>
@@ -399,6 +516,9 @@
       <w:proofErr w:type="spellEnd"/>
       <w:r>
         <w:rPr>
+          <w:rFonts w:asciiTheme="majorHAnsi" w:hAnsiTheme="majorHAnsi"/>
+          <w:sz w:val="26"/>
+          <w:szCs w:val="26"/>
           <w:lang w:val="es-ES"/>
         </w:rPr>
         <w:t xml:space="preserve"> y tras recibir los parámetros requeridos, creará una instancia de cliente SOAP y  proveerá al e-</w:t>
@@ -406,6 +526,9 @@
       <w:proofErr w:type="spellStart"/>
       <w:r>
         <w:rPr>
+          <w:rFonts w:asciiTheme="majorHAnsi" w:hAnsiTheme="majorHAnsi"/>
+          <w:sz w:val="26"/>
+          <w:szCs w:val="26"/>
           <w:lang w:val="es-ES"/>
         </w:rPr>
         <w:t>commerce</w:t>
@@ -413,6 +536,9 @@
       <w:proofErr w:type="spellEnd"/>
       <w:r>
         <w:rPr>
+          <w:rFonts w:asciiTheme="majorHAnsi" w:hAnsiTheme="majorHAnsi"/>
+          <w:sz w:val="26"/>
+          <w:szCs w:val="26"/>
           <w:lang w:val="es-ES"/>
         </w:rPr>
         <w:t xml:space="preserve"> de una </w:t>
@@ -420,6 +546,9 @@
       <w:proofErr w:type="spellStart"/>
       <w:r>
         <w:rPr>
+          <w:rFonts w:asciiTheme="majorHAnsi" w:hAnsiTheme="majorHAnsi"/>
+          <w:sz w:val="26"/>
+          <w:szCs w:val="26"/>
           <w:lang w:val="es-ES"/>
         </w:rPr>
         <w:t>url</w:t>
@@ -427,196 +556,686 @@
       <w:proofErr w:type="spellEnd"/>
       <w:r>
         <w:rPr>
-          <w:lang w:val="es-ES"/>
-        </w:rPr>
-        <w:t xml:space="preserve"> para direccionar el browser del cliente al Gateway de pago, además de otros valores para validar la transacción. Una vez finalizada la transacción entre el cliente y el Gateway de </w:t>
+          <w:rFonts w:asciiTheme="majorHAnsi" w:hAnsiTheme="majorHAnsi"/>
+          <w:sz w:val="26"/>
+          <w:szCs w:val="26"/>
+          <w:lang w:val="es-ES"/>
+        </w:rPr>
+        <w:t xml:space="preserve"> para direccionar el browser del cliente al Gateway de pago, además de otros valores para validar la transacción. Una vez finalizada la transacción entre el cliente y el Gateway de pago,</w:t>
+      </w:r>
+      <w:r>
+        <w:rPr>
+          <w:rFonts w:asciiTheme="majorHAnsi" w:hAnsiTheme="majorHAnsi"/>
+          <w:sz w:val="26"/>
+          <w:szCs w:val="26"/>
+          <w:lang w:val="es-ES"/>
+        </w:rPr>
+        <w:t xml:space="preserve"> </w:t>
+      </w:r>
+      <w:r>
+        <w:rPr>
+          <w:rFonts w:asciiTheme="majorHAnsi" w:hAnsiTheme="majorHAnsi"/>
+          <w:sz w:val="26"/>
+          <w:szCs w:val="26"/>
+          <w:lang w:val="es-ES"/>
+        </w:rPr>
+        <w:t>se re direccionará al e-</w:t>
       </w:r>
       <w:proofErr w:type="spellStart"/>
       <w:r>
         <w:rPr>
-          <w:lang w:val="es-ES"/>
-        </w:rPr>
-        <w:t>pago</w:t>
-      </w:r>
-      <w:proofErr w:type="gramStart"/>
-      <w:r>
-        <w:rPr>
-          <w:lang w:val="es-ES"/>
-        </w:rPr>
-        <w:t>,se</w:t>
+          <w:rFonts w:asciiTheme="majorHAnsi" w:hAnsiTheme="majorHAnsi"/>
+          <w:sz w:val="26"/>
+          <w:szCs w:val="26"/>
+          <w:lang w:val="es-ES"/>
+        </w:rPr>
+        <w:t>commerce</w:t>
       </w:r>
       <w:proofErr w:type="spellEnd"/>
-      <w:proofErr w:type="gramEnd"/>
-      <w:r>
-        <w:rPr>
-          <w:lang w:val="es-ES"/>
-        </w:rPr>
-        <w:t xml:space="preserve"> re direccionará al e-</w:t>
+      <w:r>
+        <w:rPr>
+          <w:rFonts w:asciiTheme="majorHAnsi" w:hAnsiTheme="majorHAnsi"/>
+          <w:sz w:val="26"/>
+          <w:szCs w:val="26"/>
+          <w:lang w:val="es-ES"/>
+        </w:rPr>
+        <w:t>. Posteriormente de haber realizado la transacción se realizara la confirmación de la misma mediante cliente SOAP.-</w:t>
+      </w:r>
+    </w:p>
+    <w:p>
+      <w:pPr>
+        <w:jc w:val="both"/>
+        <w:rPr>
+          <w:rFonts w:asciiTheme="majorHAnsi" w:hAnsiTheme="majorHAnsi"/>
+          <w:sz w:val="26"/>
+          <w:szCs w:val="26"/>
+          <w:lang w:val="es-ES"/>
+        </w:rPr>
+      </w:pPr>
+      <w:r>
+        <w:rPr>
+          <w:rFonts w:asciiTheme="majorHAnsi" w:hAnsiTheme="majorHAnsi"/>
+          <w:sz w:val="26"/>
+          <w:szCs w:val="26"/>
+          <w:lang w:val="es-ES"/>
+        </w:rPr>
+        <w:t xml:space="preserve">Para el caso de los </w:t>
       </w:r>
       <w:proofErr w:type="spellStart"/>
       <w:r>
         <w:rPr>
-          <w:lang w:val="es-ES"/>
-        </w:rPr>
-        <w:t>commerce</w:t>
+          <w:rFonts w:asciiTheme="majorHAnsi" w:hAnsiTheme="majorHAnsi"/>
+          <w:sz w:val="26"/>
+          <w:szCs w:val="26"/>
+          <w:lang w:val="es-ES"/>
+        </w:rPr>
+        <w:t>frameworks</w:t>
       </w:r>
       <w:proofErr w:type="spellEnd"/>
       <w:r>
         <w:rPr>
-          <w:lang w:val="es-ES"/>
-        </w:rPr>
-        <w:t>. Posteriormente de haber realizado la transacción se realizara la confirmación de la misma mediante cliente SOAP.-</w:t>
-      </w:r>
-    </w:p>
-    <w:p>
-      <w:pPr>
-        <w:rPr>
-          <w:lang w:val="es-ES"/>
-        </w:rPr>
-      </w:pPr>
-      <w:r>
-        <w:rPr>
-          <w:lang w:val="es-ES"/>
-        </w:rPr>
-        <w:t xml:space="preserve">Para el caso de los </w:t>
+          <w:rFonts w:asciiTheme="majorHAnsi" w:hAnsiTheme="majorHAnsi"/>
+          <w:sz w:val="26"/>
+          <w:szCs w:val="26"/>
+          <w:lang w:val="es-ES"/>
+        </w:rPr>
+        <w:t xml:space="preserve"> </w:t>
       </w:r>
       <w:proofErr w:type="spellStart"/>
       <w:r>
         <w:rPr>
-          <w:lang w:val="es-ES"/>
-        </w:rPr>
-        <w:t>frameworks</w:t>
+          <w:rFonts w:asciiTheme="majorHAnsi" w:hAnsiTheme="majorHAnsi"/>
+          <w:sz w:val="26"/>
+          <w:szCs w:val="26"/>
+          <w:lang w:val="es-ES"/>
+        </w:rPr>
+        <w:t>Magento</w:t>
       </w:r>
       <w:proofErr w:type="spellEnd"/>
       <w:r>
         <w:rPr>
-          <w:lang w:val="es-ES"/>
+          <w:rFonts w:asciiTheme="majorHAnsi" w:hAnsiTheme="majorHAnsi"/>
+          <w:sz w:val="26"/>
+          <w:szCs w:val="26"/>
+          <w:lang w:val="es-ES"/>
+        </w:rPr>
+        <w:t xml:space="preserve">, </w:t>
+      </w:r>
+      <w:proofErr w:type="spellStart"/>
+      <w:r>
+        <w:rPr>
+          <w:rFonts w:asciiTheme="majorHAnsi" w:hAnsiTheme="majorHAnsi"/>
+          <w:sz w:val="26"/>
+          <w:szCs w:val="26"/>
+          <w:lang w:val="es-ES"/>
+        </w:rPr>
+        <w:t>Prestashop</w:t>
+      </w:r>
+      <w:proofErr w:type="spellEnd"/>
+      <w:r>
+        <w:rPr>
+          <w:rFonts w:asciiTheme="majorHAnsi" w:hAnsiTheme="majorHAnsi"/>
+          <w:sz w:val="26"/>
+          <w:szCs w:val="26"/>
+          <w:lang w:val="es-ES"/>
+        </w:rPr>
+        <w:t xml:space="preserve"> y </w:t>
+      </w:r>
+      <w:proofErr w:type="spellStart"/>
+      <w:r>
+        <w:rPr>
+          <w:rFonts w:asciiTheme="majorHAnsi" w:hAnsiTheme="majorHAnsi"/>
+          <w:sz w:val="26"/>
+          <w:szCs w:val="26"/>
+          <w:lang w:val="es-ES"/>
+        </w:rPr>
+        <w:t>Opencart</w:t>
+      </w:r>
+      <w:proofErr w:type="spellEnd"/>
+      <w:r>
+        <w:rPr>
+          <w:rFonts w:asciiTheme="majorHAnsi" w:hAnsiTheme="majorHAnsi"/>
+          <w:sz w:val="26"/>
+          <w:szCs w:val="26"/>
+          <w:lang w:val="es-ES"/>
+        </w:rPr>
+        <w:t>, se crearan módulos de fácil instalación y configuración en las plataformas de comercio electrónico para realizar el proceso descripto en el párrafo anterior.</w:t>
+      </w:r>
+    </w:p>
+    <w:p>
+      <w:pPr>
+        <w:jc w:val="both"/>
+        <w:rPr>
+          <w:rFonts w:asciiTheme="majorHAnsi" w:hAnsiTheme="majorHAnsi"/>
+          <w:sz w:val="26"/>
+          <w:szCs w:val="26"/>
+          <w:lang w:val="es-ES"/>
+        </w:rPr>
+      </w:pPr>
+    </w:p>
+    <w:p>
+      <w:pPr>
+        <w:pStyle w:val="Ttulo2"/>
+        <w:jc w:val="both"/>
+        <w:rPr>
+          <w:color w:val="auto"/>
+          <w:u w:val="single"/>
+        </w:rPr>
+      </w:pPr>
+      <w:r>
+        <w:rPr>
+          <w:color w:val="auto"/>
+          <w:u w:val="single"/>
+        </w:rPr>
+        <w:t>RESUMEN DE ARQUITECTRA</w:t>
+      </w:r>
+    </w:p>
+    <w:p>
+      <w:pPr>
+        <w:jc w:val="both"/>
+        <w:rPr>
+          <w:rFonts w:asciiTheme="majorHAnsi" w:hAnsiTheme="majorHAnsi"/>
+          <w:sz w:val="26"/>
+          <w:szCs w:val="26"/>
+        </w:rPr>
+      </w:pPr>
+      <w:r>
+        <w:rPr>
+          <w:rFonts w:asciiTheme="majorHAnsi" w:hAnsiTheme="majorHAnsi"/>
+          <w:sz w:val="26"/>
+          <w:szCs w:val="26"/>
+        </w:rPr>
+        <w:t xml:space="preserve">El sistema trabaja en un entorno cliente servidor permitiendo el acceso al Gateway de pago de Decidir, a través de instancias de un cliente SOAP. </w:t>
+      </w:r>
+    </w:p>
+    <w:p>
+      <w:pPr>
+        <w:jc w:val="both"/>
+        <w:rPr>
+          <w:rFonts w:asciiTheme="majorHAnsi" w:hAnsiTheme="majorHAnsi"/>
+          <w:sz w:val="26"/>
+          <w:szCs w:val="26"/>
+          <w:u w:val="single"/>
+        </w:rPr>
+      </w:pPr>
+      <w:r>
+        <w:rPr>
+          <w:rFonts w:asciiTheme="majorHAnsi" w:hAnsiTheme="majorHAnsi"/>
+          <w:sz w:val="26"/>
+          <w:szCs w:val="26"/>
+          <w:u w:val="single"/>
+        </w:rPr>
+        <w:t>Operatoria general</w:t>
+      </w:r>
+      <w:r>
+        <w:rPr>
+          <w:rFonts w:asciiTheme="majorHAnsi" w:hAnsiTheme="majorHAnsi"/>
+          <w:sz w:val="26"/>
+          <w:szCs w:val="26"/>
+          <w:u w:val="single"/>
+        </w:rPr>
+        <w:t>:</w:t>
+      </w:r>
+    </w:p>
+    <w:p>
+      <w:pPr>
+        <w:jc w:val="both"/>
+        <w:rPr>
+          <w:rFonts w:asciiTheme="majorHAnsi" w:hAnsiTheme="majorHAnsi"/>
+          <w:sz w:val="26"/>
+          <w:szCs w:val="26"/>
+          <w:u w:val="single"/>
+        </w:rPr>
+      </w:pPr>
+      <w:r>
+        <w:rPr>
+          <w:rFonts w:asciiTheme="majorHAnsi" w:hAnsiTheme="majorHAnsi"/>
+          <w:sz w:val="26"/>
+          <w:szCs w:val="26"/>
+        </w:rPr>
+        <w:t>Consiste en instanciar la clase Decidir con los parámetros que solicita y luego llam</w:t>
+      </w:r>
+      <w:r>
+        <w:rPr>
+          <w:rFonts w:asciiTheme="majorHAnsi" w:hAnsiTheme="majorHAnsi"/>
+          <w:sz w:val="26"/>
+          <w:szCs w:val="26"/>
+        </w:rPr>
+        <w:t>a</w:t>
+      </w:r>
+      <w:r>
+        <w:rPr>
+          <w:rFonts w:asciiTheme="majorHAnsi" w:hAnsiTheme="majorHAnsi"/>
+          <w:sz w:val="26"/>
+          <w:szCs w:val="26"/>
+        </w:rPr>
+        <w:t>r al método</w:t>
+      </w:r>
+      <w:r>
+        <w:rPr>
+          <w:rFonts w:asciiTheme="majorHAnsi" w:hAnsiTheme="majorHAnsi"/>
+          <w:sz w:val="26"/>
+          <w:szCs w:val="26"/>
+        </w:rPr>
+        <w:t xml:space="preserve"> público</w:t>
+      </w:r>
+      <w:r>
+        <w:rPr>
+          <w:rFonts w:asciiTheme="majorHAnsi" w:hAnsiTheme="majorHAnsi"/>
+          <w:sz w:val="26"/>
+          <w:szCs w:val="26"/>
         </w:rPr>
         <w:t xml:space="preserve"> </w:t>
-      </w:r>
-      <w:proofErr w:type="spellStart"/>
-      <w:r>
-        <w:rPr>
-          <w:lang w:val="es-ES"/>
-        </w:rPr>
-        <w:t>Magento</w:t>
-      </w:r>
-      <w:proofErr w:type="spellEnd"/>
-      <w:r>
-        <w:rPr>
-          <w:lang w:val="es-ES"/>
-        </w:rPr>
-        <w:t xml:space="preserve">, </w:t>
-      </w:r>
-      <w:proofErr w:type="spellStart"/>
-      <w:r>
-        <w:rPr>
-          <w:lang w:val="es-ES"/>
-        </w:rPr>
-        <w:t>Prestashop</w:t>
-      </w:r>
-      <w:proofErr w:type="spellEnd"/>
-      <w:r>
-        <w:rPr>
-          <w:lang w:val="es-ES"/>
-        </w:rPr>
-        <w:t xml:space="preserve"> y </w:t>
-      </w:r>
-      <w:proofErr w:type="spellStart"/>
-      <w:r>
-        <w:rPr>
-          <w:lang w:val="es-ES"/>
-        </w:rPr>
-        <w:t>Opencart</w:t>
-      </w:r>
-      <w:proofErr w:type="spellEnd"/>
-      <w:r>
-        <w:rPr>
-          <w:lang w:val="es-ES"/>
-        </w:rPr>
-        <w:t>, se crearan módulos de fácil instalación y configuración en las plataformas de comercio electrónico para realizar el proceso descripto en el párrafo anterior.</w:t>
-      </w:r>
-    </w:p>
-    <w:p>
-      <w:pPr>
-        <w:rPr>
-          <w:lang w:val="es-ES"/>
-        </w:rPr>
-      </w:pPr>
-    </w:p>
-    <w:p>
-      <w:pPr>
-        <w:pStyle w:val="Ttulo2"/>
-      </w:pPr>
-      <w:r>
-        <w:t>Resumen de la Arquitectura</w:t>
-      </w:r>
-    </w:p>
-    <w:p>
-      <w:r>
-        <w:t xml:space="preserve">El sistema trabaja en un entorno cliente servidor permitiendo </w:t>
-      </w:r>
-      <w:r>
-        <w:t>el acceso a</w:t>
-      </w:r>
-      <w:r>
-        <w:t xml:space="preserve">l Gateway de pago de Decidir, a través de </w:t>
-      </w:r>
-      <w:r>
-        <w:t>instancia</w:t>
-      </w:r>
-      <w:r>
-        <w:t>s</w:t>
-      </w:r>
-      <w:r>
-        <w:t xml:space="preserve"> de un cliente SOAP</w:t>
-      </w:r>
-      <w:r>
-        <w:t xml:space="preserve">. </w:t>
-      </w:r>
-    </w:p>
-    <w:p>
-      <w:r>
-        <w:t>Operatoria general</w:t>
-      </w:r>
-    </w:p>
-    <w:p>
-      <w:r>
-        <w:t>Consiste en instanciar la clase Decidir con los parámetros que solicita y luego llam</w:t>
-      </w:r>
-      <w:r>
-        <w:t>a</w:t>
-      </w:r>
-      <w:r>
-        <w:t xml:space="preserve">r al método </w:t>
       </w:r>
       <w:proofErr w:type="spellStart"/>
       <w:proofErr w:type="gramStart"/>
       <w:r>
+        <w:rPr>
+          <w:rFonts w:asciiTheme="majorHAnsi" w:hAnsiTheme="majorHAnsi"/>
+          <w:sz w:val="26"/>
+          <w:szCs w:val="26"/>
+        </w:rPr>
         <w:t>getPaymentValues</w:t>
       </w:r>
       <w:proofErr w:type="spellEnd"/>
       <w:r>
+        <w:rPr>
+          <w:rFonts w:asciiTheme="majorHAnsi" w:hAnsiTheme="majorHAnsi"/>
+          <w:sz w:val="26"/>
+          <w:szCs w:val="26"/>
+        </w:rPr>
         <w:t>(</w:t>
       </w:r>
       <w:proofErr w:type="gramEnd"/>
       <w:r>
-        <w:t>), lo que devolverán …… re redirección</w:t>
-      </w:r>
-      <w:r>
+        <w:rPr>
+          <w:rFonts w:asciiTheme="majorHAnsi" w:hAnsiTheme="majorHAnsi"/>
+          <w:sz w:val="26"/>
+          <w:szCs w:val="26"/>
+        </w:rPr>
+        <w:t xml:space="preserve">), dentro del retorno de esta función se encuentra una </w:t>
+      </w:r>
+      <w:proofErr w:type="spellStart"/>
+      <w:r>
+        <w:rPr>
+          <w:rFonts w:asciiTheme="majorHAnsi" w:hAnsiTheme="majorHAnsi"/>
+          <w:sz w:val="26"/>
+          <w:szCs w:val="26"/>
+        </w:rPr>
+        <w:t>url</w:t>
+      </w:r>
+      <w:proofErr w:type="spellEnd"/>
+      <w:r>
+        <w:rPr>
+          <w:rFonts w:asciiTheme="majorHAnsi" w:hAnsiTheme="majorHAnsi"/>
+          <w:sz w:val="26"/>
+          <w:szCs w:val="26"/>
+        </w:rPr>
+        <w:t xml:space="preserve"> que se usará para direccionar al cliente a la página segura de pago de Decidir. Realizado el pago por </w:t>
+      </w:r>
+      <w:r>
+        <w:rPr>
+          <w:rFonts w:asciiTheme="majorHAnsi" w:hAnsiTheme="majorHAnsi"/>
+          <w:sz w:val="26"/>
+          <w:szCs w:val="26"/>
+        </w:rPr>
+        <w:t>el</w:t>
+      </w:r>
+      <w:r>
+        <w:rPr>
+          <w:rFonts w:asciiTheme="majorHAnsi" w:hAnsiTheme="majorHAnsi"/>
+          <w:sz w:val="26"/>
+          <w:szCs w:val="26"/>
+        </w:rPr>
+        <w:t xml:space="preserve"> cliente</w:t>
+      </w:r>
+      <w:r>
+        <w:rPr>
+          <w:rFonts w:asciiTheme="majorHAnsi" w:hAnsiTheme="majorHAnsi"/>
+          <w:sz w:val="26"/>
+          <w:szCs w:val="26"/>
+        </w:rPr>
+        <w:t xml:space="preserve"> el e-</w:t>
+      </w:r>
+      <w:proofErr w:type="spellStart"/>
+      <w:r>
+        <w:rPr>
+          <w:rFonts w:asciiTheme="majorHAnsi" w:hAnsiTheme="majorHAnsi"/>
+          <w:sz w:val="26"/>
+          <w:szCs w:val="26"/>
+        </w:rPr>
+        <w:t>commerce</w:t>
+      </w:r>
+      <w:proofErr w:type="spellEnd"/>
+      <w:r>
+        <w:rPr>
+          <w:rFonts w:asciiTheme="majorHAnsi" w:hAnsiTheme="majorHAnsi"/>
+          <w:sz w:val="26"/>
+          <w:szCs w:val="26"/>
+        </w:rPr>
         <w:t xml:space="preserve"> </w:t>
       </w:r>
+      <w:r>
+        <w:rPr>
+          <w:rFonts w:asciiTheme="majorHAnsi" w:hAnsiTheme="majorHAnsi"/>
+          <w:sz w:val="26"/>
+          <w:szCs w:val="26"/>
+        </w:rPr>
+        <w:lastRenderedPageBreak/>
+        <w:t>utiliza el método</w:t>
+      </w:r>
+      <w:r>
+        <w:rPr>
+          <w:rFonts w:asciiTheme="majorHAnsi" w:hAnsiTheme="majorHAnsi"/>
+          <w:sz w:val="26"/>
+          <w:szCs w:val="26"/>
+        </w:rPr>
+        <w:t xml:space="preserve"> publico</w:t>
+      </w:r>
+      <w:r>
+        <w:rPr>
+          <w:rFonts w:asciiTheme="majorHAnsi" w:hAnsiTheme="majorHAnsi"/>
+          <w:sz w:val="26"/>
+          <w:szCs w:val="26"/>
+        </w:rPr>
+        <w:t xml:space="preserve"> </w:t>
+      </w:r>
+      <w:proofErr w:type="spellStart"/>
+      <w:proofErr w:type="gramStart"/>
+      <w:r>
+        <w:rPr>
+          <w:rFonts w:asciiTheme="majorHAnsi" w:hAnsiTheme="majorHAnsi"/>
+          <w:sz w:val="26"/>
+          <w:szCs w:val="26"/>
+        </w:rPr>
+        <w:t>queryPayment</w:t>
+      </w:r>
+      <w:proofErr w:type="spellEnd"/>
+      <w:r>
+        <w:rPr>
+          <w:rFonts w:asciiTheme="majorHAnsi" w:hAnsiTheme="majorHAnsi"/>
+          <w:sz w:val="26"/>
+          <w:szCs w:val="26"/>
+        </w:rPr>
+        <w:t>(</w:t>
+      </w:r>
+      <w:proofErr w:type="gramEnd"/>
+      <w:r>
+        <w:rPr>
+          <w:rFonts w:asciiTheme="majorHAnsi" w:hAnsiTheme="majorHAnsi"/>
+          <w:sz w:val="26"/>
+          <w:szCs w:val="26"/>
+        </w:rPr>
+        <w:t>$</w:t>
+      </w:r>
+      <w:proofErr w:type="spellStart"/>
+      <w:r>
+        <w:rPr>
+          <w:rFonts w:asciiTheme="majorHAnsi" w:hAnsiTheme="majorHAnsi"/>
+          <w:sz w:val="26"/>
+          <w:szCs w:val="26"/>
+        </w:rPr>
+        <w:t>SessionID</w:t>
+      </w:r>
+      <w:proofErr w:type="spellEnd"/>
+      <w:r>
+        <w:rPr>
+          <w:rFonts w:asciiTheme="majorHAnsi" w:hAnsiTheme="majorHAnsi"/>
+          <w:sz w:val="26"/>
+          <w:szCs w:val="26"/>
+        </w:rPr>
+        <w:t>, $</w:t>
+      </w:r>
+      <w:proofErr w:type="spellStart"/>
+      <w:r>
+        <w:rPr>
+          <w:rFonts w:asciiTheme="majorHAnsi" w:hAnsiTheme="majorHAnsi"/>
+          <w:sz w:val="26"/>
+          <w:szCs w:val="26"/>
+        </w:rPr>
+        <w:t>RequestKey</w:t>
+      </w:r>
+      <w:proofErr w:type="spellEnd"/>
+      <w:r>
+        <w:rPr>
+          <w:rFonts w:asciiTheme="majorHAnsi" w:hAnsiTheme="majorHAnsi"/>
+          <w:sz w:val="26"/>
+          <w:szCs w:val="26"/>
+        </w:rPr>
+        <w:t>, $</w:t>
+      </w:r>
+      <w:proofErr w:type="spellStart"/>
+      <w:r>
+        <w:rPr>
+          <w:rFonts w:asciiTheme="majorHAnsi" w:hAnsiTheme="majorHAnsi"/>
+          <w:sz w:val="26"/>
+          <w:szCs w:val="26"/>
+        </w:rPr>
+        <w:t>RequestKey</w:t>
+      </w:r>
+      <w:proofErr w:type="spellEnd"/>
+      <w:r>
+        <w:rPr>
+          <w:rFonts w:asciiTheme="majorHAnsi" w:hAnsiTheme="majorHAnsi"/>
+          <w:sz w:val="26"/>
+          <w:szCs w:val="26"/>
+        </w:rPr>
+        <w:t>)</w:t>
+      </w:r>
+      <w:r>
+        <w:rPr>
+          <w:rFonts w:asciiTheme="majorHAnsi" w:hAnsiTheme="majorHAnsi"/>
+          <w:sz w:val="26"/>
+          <w:szCs w:val="26"/>
+        </w:rPr>
+        <w:t xml:space="preserve"> para confirmar la transacción</w:t>
+      </w:r>
+      <w:r>
+        <w:rPr>
+          <w:rFonts w:asciiTheme="majorHAnsi" w:hAnsiTheme="majorHAnsi"/>
+          <w:sz w:val="26"/>
+          <w:szCs w:val="26"/>
+        </w:rPr>
+        <w:t>.</w:t>
+      </w:r>
+    </w:p>
+    <w:p>
+      <w:pPr>
+        <w:pStyle w:val="Ttulo2"/>
+        <w:jc w:val="both"/>
+        <w:rPr>
+          <w:color w:val="auto"/>
+          <w:u w:val="single"/>
+        </w:rPr>
+      </w:pPr>
+      <w:r>
+        <w:rPr>
+          <w:color w:val="auto"/>
+          <w:u w:val="single"/>
+        </w:rPr>
+        <w:t>DIAGRAMA DE CLASE</w:t>
+      </w:r>
+    </w:p>
+    <w:p>
+      <w:pPr>
+        <w:jc w:val="both"/>
+        <w:rPr>
+          <w:rFonts w:asciiTheme="majorHAnsi" w:hAnsiTheme="majorHAnsi"/>
+          <w:sz w:val="26"/>
+          <w:szCs w:val="26"/>
+        </w:rPr>
+      </w:pPr>
+      <w:r>
+        <w:rPr>
+          <w:rFonts w:asciiTheme="majorHAnsi" w:hAnsiTheme="majorHAnsi"/>
+          <w:noProof/>
+          <w:sz w:val="26"/>
+          <w:szCs w:val="26"/>
+          <w:lang w:eastAsia="es-AR"/>
+        </w:rPr>
+        <w:drawing>
+          <wp:inline distT="0" distB="0" distL="0" distR="0" wp14:anchorId="761FBDA6" wp14:editId="3ABB86A9">
+            <wp:extent cx="3333750" cy="2667000"/>
+            <wp:effectExtent l="0" t="0" r="0" b="0"/>
+            <wp:docPr id="5" name="Imagen 5"/>
+            <wp:cNvGraphicFramePr>
+              <a:graphicFrameLocks xmlns:a="http://schemas.openxmlformats.org/drawingml/2006/main" noChangeAspect="1"/>
+            </wp:cNvGraphicFramePr>
+            <a:graphic xmlns:a="http://schemas.openxmlformats.org/drawingml/2006/main">
+              <a:graphicData uri="http://schemas.openxmlformats.org/drawingml/2006/picture">
+                <pic:pic xmlns:pic="http://schemas.openxmlformats.org/drawingml/2006/picture">
+                  <pic:nvPicPr>
+                    <pic:cNvPr id="0" name="Picture 4"/>
+                    <pic:cNvPicPr>
+                      <a:picLocks noChangeAspect="1" noChangeArrowheads="1"/>
+                    </pic:cNvPicPr>
+                  </pic:nvPicPr>
+                  <pic:blipFill>
+                    <a:blip r:embed="rId6">
+                      <a:extLst>
+                        <a:ext uri="{28A0092B-C50C-407E-A947-70E740481C1C}">
+                          <a14:useLocalDpi xmlns:a14="http://schemas.microsoft.com/office/drawing/2010/main" val="0"/>
+                        </a:ext>
+                      </a:extLst>
+                    </a:blip>
+                    <a:srcRect/>
+                    <a:stretch>
+                      <a:fillRect/>
+                    </a:stretch>
+                  </pic:blipFill>
+                  <pic:spPr bwMode="auto">
+                    <a:xfrm>
+                      <a:off x="0" y="0"/>
+                      <a:ext cx="3333750" cy="2667000"/>
+                    </a:xfrm>
+                    <a:prstGeom prst="rect">
+                      <a:avLst/>
+                    </a:prstGeom>
+                    <a:noFill/>
+                    <a:ln>
+                      <a:noFill/>
+                    </a:ln>
+                  </pic:spPr>
+                </pic:pic>
+              </a:graphicData>
+            </a:graphic>
+          </wp:inline>
+        </w:drawing>
+      </w:r>
+    </w:p>
+    <w:p>
+      <w:pPr>
+        <w:jc w:val="both"/>
+        <w:rPr>
+          <w:rFonts w:asciiTheme="majorHAnsi" w:hAnsiTheme="majorHAnsi"/>
+          <w:sz w:val="26"/>
+          <w:szCs w:val="26"/>
+        </w:rPr>
+      </w:pPr>
+    </w:p>
+    <w:p>
+      <w:pPr>
+        <w:pStyle w:val="Ttulo2"/>
+        <w:jc w:val="both"/>
+        <w:rPr>
+          <w:color w:val="auto"/>
+          <w:u w:val="single"/>
+        </w:rPr>
+      </w:pPr>
+      <w:r>
+        <w:rPr>
+          <w:color w:val="auto"/>
+          <w:u w:val="single"/>
+        </w:rPr>
+        <w:t>DIAGRAMA DE SECUENCIA</w:t>
+      </w:r>
+    </w:p>
+    <w:p>
+      <w:pPr>
+        <w:jc w:val="both"/>
+        <w:rPr>
+          <w:rFonts w:asciiTheme="majorHAnsi" w:hAnsiTheme="majorHAnsi"/>
+          <w:sz w:val="26"/>
+          <w:szCs w:val="26"/>
+        </w:rPr>
+      </w:pPr>
+    </w:p>
+    <w:p>
+      <w:pPr>
+        <w:jc w:val="both"/>
+        <w:rPr>
+          <w:rFonts w:asciiTheme="majorHAnsi" w:hAnsiTheme="majorHAnsi"/>
+          <w:sz w:val="26"/>
+          <w:szCs w:val="26"/>
+          <w:u w:val="single"/>
+        </w:rPr>
+      </w:pPr>
       <w:bookmarkStart w:id="0" w:name="_GoBack"/>
+      <w:r>
+        <w:rPr>
+          <w:rFonts w:asciiTheme="majorHAnsi" w:hAnsiTheme="majorHAnsi"/>
+          <w:noProof/>
+          <w:sz w:val="26"/>
+          <w:szCs w:val="26"/>
+          <w:lang w:eastAsia="es-AR"/>
+        </w:rPr>
+        <w:lastRenderedPageBreak/>
+        <w:drawing>
+          <wp:inline distT="0" distB="0" distL="0" distR="0" wp14:anchorId="62CA0621" wp14:editId="7B5A0E48">
+            <wp:extent cx="5600700" cy="7753350"/>
+            <wp:effectExtent l="0" t="0" r="0" b="0"/>
+            <wp:docPr id="3" name="Imagen 3"/>
+            <wp:cNvGraphicFramePr>
+              <a:graphicFrameLocks xmlns:a="http://schemas.openxmlformats.org/drawingml/2006/main" noChangeAspect="1"/>
+            </wp:cNvGraphicFramePr>
+            <a:graphic xmlns:a="http://schemas.openxmlformats.org/drawingml/2006/main">
+              <a:graphicData uri="http://schemas.openxmlformats.org/drawingml/2006/picture">
+                <pic:pic xmlns:pic="http://schemas.openxmlformats.org/drawingml/2006/picture">
+                  <pic:nvPicPr>
+                    <pic:cNvPr id="0" name="Picture 2"/>
+                    <pic:cNvPicPr>
+                      <a:picLocks noChangeAspect="1" noChangeArrowheads="1"/>
+                    </pic:cNvPicPr>
+                  </pic:nvPicPr>
+                  <pic:blipFill>
+                    <a:blip r:embed="rId7">
+                      <a:extLst>
+                        <a:ext uri="{28A0092B-C50C-407E-A947-70E740481C1C}">
+                          <a14:useLocalDpi xmlns:a14="http://schemas.microsoft.com/office/drawing/2010/main" val="0"/>
+                        </a:ext>
+                      </a:extLst>
+                    </a:blip>
+                    <a:srcRect/>
+                    <a:stretch>
+                      <a:fillRect/>
+                    </a:stretch>
+                  </pic:blipFill>
+                  <pic:spPr bwMode="auto">
+                    <a:xfrm>
+                      <a:off x="0" y="0"/>
+                      <a:ext cx="5612130" cy="7769173"/>
+                    </a:xfrm>
+                    <a:prstGeom prst="rect">
+                      <a:avLst/>
+                    </a:prstGeom>
+                    <a:noFill/>
+                    <a:ln>
+                      <a:noFill/>
+                    </a:ln>
+                  </pic:spPr>
+                </pic:pic>
+              </a:graphicData>
+            </a:graphic>
+          </wp:inline>
+        </w:drawing>
+      </w:r>
       <w:bookmarkEnd w:id="0"/>
       <w:r>
-        <w:t xml:space="preserve">a al cliente al </w:t>
-      </w:r>
-      <w:proofErr w:type="spellStart"/>
-      <w:r>
-        <w:t>gateway</w:t>
-      </w:r>
-      <w:proofErr w:type="spellEnd"/>
-      <w:r>
+        <w:rPr>
+          <w:rFonts w:asciiTheme="majorHAnsi" w:hAnsiTheme="majorHAnsi"/>
+          <w:sz w:val="26"/>
+          <w:szCs w:val="26"/>
+        </w:rPr>
         <w:t xml:space="preserve"> </w:t>
       </w:r>
     </w:p>
@@ -840,6 +1459,7 @@
   <w:style w:type="character" w:default="1" w:styleId="Fuentedeprrafopredeter">
     <w:name w:val="Default Paragraph Font"/>
     <w:uiPriority w:val="1"/>
+    <w:semiHidden/>
     <w:unhideWhenUsed/>
   </w:style>
   <w:style w:type="table" w:default="1" w:styleId="Tablanormal">
@@ -1204,6 +1824,7 @@
   <w:style w:type="character" w:default="1" w:styleId="Fuentedeprrafopredeter">
     <w:name w:val="Default Paragraph Font"/>
     <w:uiPriority w:val="1"/>
+    <w:semiHidden/>
     <w:unhideWhenUsed/>
   </w:style>
   <w:style w:type="table" w:default="1" w:styleId="Tablanormal">

</xml_diff>